<commit_message>
Update CV adn stack
</commit_message>
<xml_diff>
--- a/assets/Professional CV.docx
+++ b/assets/Professional CV.docx
@@ -35,10 +35,7 @@
         <w:jc w:val="center"/>
       </w:pPr>
       <w:r>
-        <w:t>📍</w:t>
-      </w:r>
-      <w:r>
-        <w:t xml:space="preserve"> </w:t>
+        <w:t xml:space="preserve">📍 </w:t>
       </w:r>
       <w:proofErr w:type="spellStart"/>
       <w:r>
@@ -52,28 +49,13 @@
         <w:t>Uzbekistan</w:t>
       </w:r>
       <w:r>
-        <w:t xml:space="preserve"> | ✉</w:t>
-      </w:r>
-      <w:r>
-        <w:t>️</w:t>
-      </w:r>
-      <w:r>
-        <w:t xml:space="preserve"> </w:t>
+        <w:t xml:space="preserve"> | ✉️ </w:t>
       </w:r>
       <w:r>
         <w:t>ligvadogamer</w:t>
       </w:r>
       <w:r>
-        <w:t xml:space="preserve">@email.com | </w:t>
-      </w:r>
-      <w:r>
-        <w:t xml:space="preserve"> </w:t>
-      </w:r>
-      <w:r>
-        <w:t>💻</w:t>
-      </w:r>
-      <w:r>
-        <w:t xml:space="preserve"> github.com/</w:t>
+        <w:t>@email.com |  💻 github.com/</w:t>
       </w:r>
       <w:proofErr w:type="spellStart"/>
       <w:r>
@@ -98,19 +80,13 @@
         <w:t xml:space="preserve">Web </w:t>
       </w:r>
       <w:r>
-        <w:t>Developer with experience in React</w:t>
-      </w:r>
-      <w:r>
-        <w:t xml:space="preserve"> and </w:t>
+        <w:t xml:space="preserve">Developer with experience in React and </w:t>
       </w:r>
       <w:r>
         <w:t>Node</w:t>
       </w:r>
       <w:r>
-        <w:t xml:space="preserve">. Dedicated to </w:t>
-      </w:r>
-      <w:r>
-        <w:t>building responsive, accessible, and visually appealing user interfaces. Eager to contribute to modern web projects and grow within a collaborative team.</w:t>
+        <w:t>. Dedicated to building responsive, accessible, and visually appealing user interfaces. Eager to contribute to modern web projects and grow within a collaborative team.</w:t>
       </w:r>
     </w:p>
     <w:p>
@@ -124,24 +100,33 @@
     <w:tbl>
       <w:tblPr>
         <w:tblStyle w:val="2c"/>
-        <w:tblW w:w="9123" w:type="dxa"/>
+        <w:tblW w:w="8601" w:type="dxa"/>
         <w:tblLook w:val="04A0" w:firstRow="1" w:lastRow="0" w:firstColumn="1" w:lastColumn="0" w:noHBand="0" w:noVBand="1"/>
       </w:tblPr>
       <w:tblGrid>
-        <w:gridCol w:w="3041"/>
-        <w:gridCol w:w="3041"/>
-        <w:gridCol w:w="3041"/>
+        <w:gridCol w:w="2867"/>
+        <w:gridCol w:w="2867"/>
+        <w:gridCol w:w="2867"/>
       </w:tblGrid>
       <w:tr>
         <w:trPr>
           <w:cnfStyle w:val="100000000000" w:firstRow="1" w:lastRow="0" w:firstColumn="0" w:lastColumn="0" w:oddVBand="0" w:evenVBand="0" w:oddHBand="0" w:evenHBand="0" w:firstRowFirstColumn="0" w:firstRowLastColumn="0" w:lastRowFirstColumn="0" w:lastRowLastColumn="0"/>
-          <w:trHeight w:val="573"/>
+          <w:trHeight w:val="872"/>
         </w:trPr>
         <w:tc>
           <w:tcPr>
             <w:cnfStyle w:val="001000000000" w:firstRow="0" w:lastRow="0" w:firstColumn="1" w:lastColumn="0" w:oddVBand="0" w:evenVBand="0" w:oddHBand="0" w:evenHBand="0" w:firstRowFirstColumn="0" w:firstRowLastColumn="0" w:lastRowFirstColumn="0" w:lastRowLastColumn="0"/>
-            <w:tcW w:w="3041" w:type="dxa"/>
+            <w:tcW w:w="2867" w:type="dxa"/>
           </w:tcPr>
+          <w:p>
+            <w:pPr>
+              <w:jc w:val="center"/>
+              <w:rPr>
+                <w:b w:val="0"/>
+                <w:bCs w:val="0"/>
+              </w:rPr>
+            </w:pPr>
+          </w:p>
           <w:p>
             <w:r>
               <w:t xml:space="preserve">Was born in :  </w:t>
@@ -151,16 +136,27 @@
                 <w:b w:val="0"/>
                 <w:bCs w:val="0"/>
               </w:rPr>
-              <w:t xml:space="preserve">03.10.2006 </w:t>
+              <w:t>03.10.2006</w:t>
             </w:r>
           </w:p>
         </w:tc>
         <w:tc>
           <w:tcPr>
-            <w:tcW w:w="3041" w:type="dxa"/>
+            <w:tcW w:w="2867" w:type="dxa"/>
           </w:tcPr>
           <w:p>
             <w:pPr>
+              <w:jc w:val="center"/>
+              <w:cnfStyle w:val="100000000000" w:firstRow="1" w:lastRow="0" w:firstColumn="0" w:lastColumn="0" w:oddVBand="0" w:evenVBand="0" w:oddHBand="0" w:evenHBand="0" w:firstRowFirstColumn="0" w:firstRowLastColumn="0" w:lastRowFirstColumn="0" w:lastRowLastColumn="0"/>
+              <w:rPr>
+                <w:b w:val="0"/>
+                <w:bCs w:val="0"/>
+              </w:rPr>
+            </w:pPr>
+          </w:p>
+          <w:p>
+            <w:pPr>
+              <w:jc w:val="center"/>
               <w:cnfStyle w:val="100000000000" w:firstRow="1" w:lastRow="0" w:firstColumn="0" w:lastColumn="0" w:oddVBand="0" w:evenVBand="0" w:oddHBand="0" w:evenHBand="0" w:firstRowFirstColumn="0" w:firstRowLastColumn="0" w:lastRowFirstColumn="0" w:lastRowLastColumn="0"/>
             </w:pPr>
             <w:r>
@@ -177,10 +173,21 @@
         </w:tc>
         <w:tc>
           <w:tcPr>
-            <w:tcW w:w="3041" w:type="dxa"/>
+            <w:tcW w:w="2867" w:type="dxa"/>
           </w:tcPr>
           <w:p>
             <w:pPr>
+              <w:jc w:val="center"/>
+              <w:cnfStyle w:val="100000000000" w:firstRow="1" w:lastRow="0" w:firstColumn="0" w:lastColumn="0" w:oddVBand="0" w:evenVBand="0" w:oddHBand="0" w:evenHBand="0" w:firstRowFirstColumn="0" w:firstRowLastColumn="0" w:lastRowFirstColumn="0" w:lastRowLastColumn="0"/>
+              <w:rPr>
+                <w:b w:val="0"/>
+                <w:bCs w:val="0"/>
+              </w:rPr>
+            </w:pPr>
+          </w:p>
+          <w:p>
+            <w:pPr>
+              <w:jc w:val="center"/>
               <w:cnfStyle w:val="100000000000" w:firstRow="1" w:lastRow="0" w:firstColumn="0" w:lastColumn="0" w:oddVBand="0" w:evenVBand="0" w:oddHBand="0" w:evenHBand="0" w:firstRowFirstColumn="0" w:firstRowLastColumn="0" w:lastRowFirstColumn="0" w:lastRowLastColumn="0"/>
             </w:pPr>
             <w:r>
@@ -199,14 +206,26 @@
       <w:tr>
         <w:trPr>
           <w:cnfStyle w:val="000000100000" w:firstRow="0" w:lastRow="0" w:firstColumn="0" w:lastColumn="0" w:oddVBand="0" w:evenVBand="0" w:oddHBand="1" w:evenHBand="0" w:firstRowFirstColumn="0" w:firstRowLastColumn="0" w:lastRowFirstColumn="0" w:lastRowLastColumn="0"/>
-          <w:trHeight w:val="504"/>
+          <w:trHeight w:val="844"/>
         </w:trPr>
         <w:tc>
           <w:tcPr>
             <w:cnfStyle w:val="001000000000" w:firstRow="0" w:lastRow="0" w:firstColumn="1" w:lastColumn="0" w:oddVBand="0" w:evenVBand="0" w:oddHBand="0" w:evenHBand="0" w:firstRowFirstColumn="0" w:firstRowLastColumn="0" w:lastRowFirstColumn="0" w:lastRowLastColumn="0"/>
-            <w:tcW w:w="3041" w:type="dxa"/>
+            <w:tcW w:w="2867" w:type="dxa"/>
           </w:tcPr>
           <w:p>
+            <w:pPr>
+              <w:jc w:val="center"/>
+              <w:rPr>
+                <w:b w:val="0"/>
+                <w:bCs w:val="0"/>
+              </w:rPr>
+            </w:pPr>
+          </w:p>
+          <w:p>
+            <w:pPr>
+              <w:jc w:val="center"/>
+            </w:pPr>
             <w:r>
               <w:t xml:space="preserve">Languages: </w:t>
             </w:r>
@@ -221,10 +240,17 @@
         </w:tc>
         <w:tc>
           <w:tcPr>
-            <w:tcW w:w="3041" w:type="dxa"/>
+            <w:tcW w:w="2867" w:type="dxa"/>
           </w:tcPr>
           <w:p>
             <w:pPr>
+              <w:jc w:val="center"/>
+              <w:cnfStyle w:val="000000100000" w:firstRow="0" w:lastRow="0" w:firstColumn="0" w:lastColumn="0" w:oddVBand="0" w:evenVBand="0" w:oddHBand="1" w:evenHBand="0" w:firstRowFirstColumn="0" w:firstRowLastColumn="0" w:lastRowFirstColumn="0" w:lastRowLastColumn="0"/>
+            </w:pPr>
+          </w:p>
+          <w:p>
+            <w:pPr>
+              <w:jc w:val="center"/>
               <w:cnfStyle w:val="000000100000" w:firstRow="0" w:lastRow="0" w:firstColumn="0" w:lastColumn="0" w:oddVBand="0" w:evenVBand="0" w:oddHBand="1" w:evenHBand="0" w:firstRowFirstColumn="0" w:firstRowLastColumn="0" w:lastRowFirstColumn="0" w:lastRowLastColumn="0"/>
             </w:pPr>
             <w:r>
@@ -234,10 +260,17 @@
         </w:tc>
         <w:tc>
           <w:tcPr>
-            <w:tcW w:w="3041" w:type="dxa"/>
+            <w:tcW w:w="2867" w:type="dxa"/>
           </w:tcPr>
           <w:p>
             <w:pPr>
+              <w:jc w:val="center"/>
+              <w:cnfStyle w:val="000000100000" w:firstRow="0" w:lastRow="0" w:firstColumn="0" w:lastColumn="0" w:oddVBand="0" w:evenVBand="0" w:oddHBand="1" w:evenHBand="0" w:firstRowFirstColumn="0" w:firstRowLastColumn="0" w:lastRowFirstColumn="0" w:lastRowLastColumn="0"/>
+            </w:pPr>
+          </w:p>
+          <w:p>
+            <w:pPr>
+              <w:jc w:val="center"/>
               <w:cnfStyle w:val="000000100000" w:firstRow="0" w:lastRow="0" w:firstColumn="0" w:lastColumn="0" w:oddVBand="0" w:evenVBand="0" w:oddHBand="1" w:evenHBand="0" w:firstRowFirstColumn="0" w:firstRowLastColumn="0" w:lastRowFirstColumn="0" w:lastRowLastColumn="0"/>
             </w:pPr>
             <w:r>
@@ -256,6 +289,11 @@
       </w:r>
     </w:p>
     <w:p>
+      <w:pPr>
+        <w:rPr>
+          <w:lang w:val="en-CA"/>
+        </w:rPr>
+      </w:pPr>
       <w:r>
         <w:rPr>
           <w:b/>
@@ -266,10 +304,22 @@
         <w:t>JavaScript, TypeScript,</w:t>
       </w:r>
       <w:r>
-        <w:t xml:space="preserve"> Golang,</w:t>
+        <w:t xml:space="preserve"> Golang</w:t>
       </w:r>
       <w:r>
-        <w:t xml:space="preserve"> HTML, CSS</w:t>
+        <w:t xml:space="preserve">, </w:t>
+      </w:r>
+      <w:r>
+        <w:t>HTML</w:t>
+      </w:r>
+      <w:r>
+        <w:t>,</w:t>
+      </w:r>
+      <w:r>
+        <w:t xml:space="preserve"> CSS</w:t>
+      </w:r>
+      <w:r>
+        <w:t>.</w:t>
       </w:r>
       <w:r>
         <w:br/>
@@ -281,10 +331,7 @@
         <w:t xml:space="preserve">Frameworks &amp; Libraries: </w:t>
       </w:r>
       <w:r>
-        <w:t>React, Redux Toolkit, Tail</w:t>
-      </w:r>
-      <w:r>
-        <w:t>wind CSS, Node.js</w:t>
+        <w:t>React, Redux Toolkit, Tailwind CSS, Node.js</w:t>
       </w:r>
       <w:r>
         <w:t xml:space="preserve">, Express, JWT, Faber,  RHF, </w:t>
@@ -314,7 +361,21 @@
       </w:r>
       <w:proofErr w:type="spellEnd"/>
       <w:r>
-        <w:t xml:space="preserve">, FSD </w:t>
+        <w:t>,</w:t>
+      </w:r>
+      <w:r>
+        <w:t xml:space="preserve"> Nest, </w:t>
+      </w:r>
+      <w:proofErr w:type="spellStart"/>
+      <w:r>
+        <w:t>TypeORM</w:t>
+      </w:r>
+      <w:proofErr w:type="spellEnd"/>
+      <w:r>
+        <w:t xml:space="preserve">, Prisma, Unit testing. Mongoose.         </w:t>
+      </w:r>
+      <w:r>
+        <w:t xml:space="preserve"> </w:t>
       </w:r>
       <w:r>
         <w:t xml:space="preserve"> </w:t>
@@ -326,13 +387,7 @@
         <w:t xml:space="preserve">                             </w:t>
       </w:r>
       <w:r>
-        <w:t xml:space="preserve">                                          </w:t>
-      </w:r>
-      <w:r>
-        <w:t xml:space="preserve"> </w:t>
-      </w:r>
-      <w:r>
-        <w:t xml:space="preserve">        </w:t>
+        <w:t xml:space="preserve">                                                   </w:t>
       </w:r>
       <w:r>
         <w:rPr>
@@ -353,13 +408,16 @@
         <w:t>MongoDB</w:t>
       </w:r>
       <w:r>
-        <w:t xml:space="preserve">, REST, </w:t>
+        <w:t>,</w:t>
       </w:r>
       <w:r>
-        <w:t>Web-Socket</w:t>
+        <w:t xml:space="preserve"> PostgreSQL,</w:t>
       </w:r>
       <w:r>
-        <w:t>, CD/CI</w:t>
+        <w:t xml:space="preserve"> REST, Web-Socket, CD/CI</w:t>
+      </w:r>
+      <w:r>
+        <w:t>.</w:t>
       </w:r>
       <w:r>
         <w:br/>
@@ -371,24 +429,40 @@
         <w:t xml:space="preserve">Tools: </w:t>
       </w:r>
       <w:r>
-        <w:t xml:space="preserve">Git, VS Code, Netlify, Figma, </w:t>
+        <w:t xml:space="preserve">Git, Netlify, </w:t>
       </w:r>
       <w:r>
-        <w:t xml:space="preserve">Postman, </w:t>
+        <w:t>Postman,</w:t>
       </w:r>
-      <w:proofErr w:type="spellStart"/>
       <w:r>
-        <w:t>Nvim</w:t>
-      </w:r>
-      <w:proofErr w:type="spellEnd"/>
-      <w:r>
-        <w:t xml:space="preserve">, </w:t>
+        <w:t xml:space="preserve"> </w:t>
       </w:r>
       <w:proofErr w:type="spellStart"/>
       <w:r>
         <w:t>Supabase</w:t>
       </w:r>
       <w:proofErr w:type="spellEnd"/>
+      <w:r>
+        <w:rPr>
+          <w:lang w:val="en-CA"/>
+        </w:rPr>
+        <w:t xml:space="preserve">, Railway, Heroku.                                                                   </w:t>
+      </w:r>
+      <w:r>
+        <w:rPr>
+          <w:b/>
+        </w:rPr>
+        <w:t>Architecture &amp; Methodology</w:t>
+      </w:r>
+      <w:r>
+        <w:rPr>
+          <w:b/>
+        </w:rPr>
+        <w:t xml:space="preserve">: </w:t>
+      </w:r>
+      <w:r>
+        <w:t>FSD, BEM, MVC.</w:t>
+      </w:r>
     </w:p>
     <w:p>
       <w:pPr>
@@ -506,6 +580,7 @@
         <w:pStyle w:val="21"/>
       </w:pPr>
       <w:r>
+        <w:lastRenderedPageBreak/>
         <w:t>Projects</w:t>
       </w:r>
     </w:p>
@@ -536,10 +611,7 @@
       </w:r>
       <w:r>
         <w:br/>
-        <w:t>Devel</w:t>
-      </w:r>
-      <w:r>
-        <w:t>oped a multilingual</w:t>
+        <w:t>Developed a multilingual</w:t>
       </w:r>
       <w:r>
         <w:t xml:space="preserve"> portfolio with</w:t>
@@ -553,20 +625,7 @@
         <w:rPr>
           <w:b/>
         </w:rPr>
-        <w:lastRenderedPageBreak/>
-        <w:t>Customer Relationship Management</w:t>
-      </w:r>
-      <w:r>
-        <w:rPr>
-          <w:b/>
-        </w:rPr>
-        <w:t xml:space="preserve"> – React, Tailwind</w:t>
-      </w:r>
-      <w:r>
-        <w:rPr>
-          <w:b/>
-        </w:rPr>
-        <w:t xml:space="preserve">, </w:t>
+        <w:t xml:space="preserve">Customer Relationship Management – React, Tailwind, </w:t>
       </w:r>
       <w:proofErr w:type="spellStart"/>
       <w:r>
@@ -580,19 +639,7 @@
         <w:rPr>
           <w:b/>
         </w:rPr>
-        <w:t>, RHF</w:t>
-      </w:r>
-      <w:r>
-        <w:rPr>
-          <w:b/>
-        </w:rPr>
-        <w:t>,</w:t>
-      </w:r>
-      <w:r>
-        <w:rPr>
-          <w:b/>
-        </w:rPr>
-        <w:t xml:space="preserve"> </w:t>
+        <w:t xml:space="preserve">, RHF, </w:t>
       </w:r>
       <w:proofErr w:type="spellStart"/>
       <w:r>
@@ -610,10 +657,7 @@
       </w:r>
       <w:r>
         <w:br/>
-        <w:t>Develop</w:t>
-      </w:r>
-      <w:r>
-        <w:t xml:space="preserve">ed system for tracking </w:t>
+        <w:t xml:space="preserve">Developed system for tracking </w:t>
       </w:r>
       <w:proofErr w:type="gramStart"/>
       <w:r>
@@ -1129,11 +1173,6 @@
     <w:lsdException w:name="Book Title" w:uiPriority="33" w:qFormat="1"/>
     <w:lsdException w:name="Bibliography" w:semiHidden="1" w:uiPriority="37" w:unhideWhenUsed="1"/>
     <w:lsdException w:name="TOC Heading" w:semiHidden="1" w:uiPriority="39" w:unhideWhenUsed="1" w:qFormat="1"/>
-    <w:lsdException w:name="Plain Table 5" w:semiHidden="1" w:unhideWhenUsed="1"/>
-    <w:lsdException w:name="Grid Table Light" w:semiHidden="1" w:unhideWhenUsed="1"/>
-    <w:lsdException w:name="Grid Table 1 Light" w:semiHidden="1" w:unhideWhenUsed="1"/>
-    <w:lsdException w:name="Grid Table 2" w:semiHidden="1" w:unhideWhenUsed="1"/>
-    <w:lsdException w:name="Grid Table 3" w:semiHidden="1" w:unhideWhenUsed="1"/>
     <w:lsdException w:name="Grid Table 4" w:uiPriority="49"/>
     <w:lsdException w:name="Grid Table 5 Dark" w:uiPriority="50"/>
     <w:lsdException w:name="Grid Table 6 Colorful" w:uiPriority="51"/>

</xml_diff>